<commit_message>
got model, route, and controller generating a PDF
* now time to work on the template
</commit_message>
<xml_diff>
--- a/backend/reports/docx/Tab_19_rpt_PA_ActiveProjectsbyPortfolio.docx
+++ b/backend/reports/docx/Tab_19_rpt_PA_ActiveProjectsbyPortfolio.docx
@@ -21,14 +21,14 @@
         <w:tblLook w:val="04A0" w:firstRow="1" w:lastRow="0" w:firstColumn="1" w:lastColumn="0" w:noHBand="0" w:noVBand="1"/>
       </w:tblPr>
       <w:tblGrid>
-        <w:gridCol w:w="4940"/>
-        <w:gridCol w:w="1760"/>
-        <w:gridCol w:w="1469"/>
-        <w:gridCol w:w="1547"/>
-        <w:gridCol w:w="1547"/>
-        <w:gridCol w:w="1547"/>
-        <w:gridCol w:w="1547"/>
-        <w:gridCol w:w="915"/>
+        <w:gridCol w:w="4871"/>
+        <w:gridCol w:w="1772"/>
+        <w:gridCol w:w="1481"/>
+        <w:gridCol w:w="1558"/>
+        <w:gridCol w:w="1558"/>
+        <w:gridCol w:w="1558"/>
+        <w:gridCol w:w="1558"/>
+        <w:gridCol w:w="916"/>
       </w:tblGrid>
       <w:tr>
         <w:trPr>
@@ -36,7 +36,7 @@
         </w:trPr>
         <w:tc>
           <w:tcPr>
-            <w:tcW w:w="1465" w:type="pct"/>
+            <w:tcW w:w="2175" w:type="pct"/>
             <w:gridSpan w:val="2"/>
             <w:shd w:val="clear" w:color="auto" w:fill="BDD6EE" w:themeFill="accent5" w:themeFillTint="66"/>
             <w:vAlign w:val="center"/>
@@ -95,7 +95,7 @@
         </w:tc>
         <w:tc>
           <w:tcPr>
-            <w:tcW w:w="3535" w:type="pct"/>
+            <w:tcW w:w="2825" w:type="pct"/>
             <w:gridSpan w:val="6"/>
             <w:shd w:val="clear" w:color="auto" w:fill="BDD6EE" w:themeFill="accent5" w:themeFillTint="66"/>
           </w:tcPr>
@@ -154,7 +154,7 @@
         </w:trPr>
         <w:tc>
           <w:tcPr>
-            <w:tcW w:w="1465" w:type="pct"/>
+            <w:tcW w:w="2175" w:type="pct"/>
             <w:gridSpan w:val="2"/>
             <w:shd w:val="clear" w:color="auto" w:fill="FFFFFF" w:themeFill="background1"/>
           </w:tcPr>
@@ -183,7 +183,7 @@
         </w:tc>
         <w:tc>
           <w:tcPr>
-            <w:tcW w:w="650" w:type="pct"/>
+            <w:tcW w:w="485" w:type="pct"/>
             <w:shd w:val="clear" w:color="auto" w:fill="FFFFFF" w:themeFill="background1"/>
           </w:tcPr>
           <w:p>
@@ -211,7 +211,7 @@
         </w:tc>
         <w:tc>
           <w:tcPr>
-            <w:tcW w:w="675" w:type="pct"/>
+            <w:tcW w:w="510" w:type="pct"/>
             <w:shd w:val="clear" w:color="auto" w:fill="FFFFFF" w:themeFill="background1"/>
           </w:tcPr>
           <w:p>
@@ -239,7 +239,7 @@
         </w:tc>
         <w:tc>
           <w:tcPr>
-            <w:tcW w:w="675" w:type="pct"/>
+            <w:tcW w:w="510" w:type="pct"/>
             <w:shd w:val="clear" w:color="auto" w:fill="FFFFFF" w:themeFill="background1"/>
           </w:tcPr>
           <w:p>
@@ -267,7 +267,7 @@
         </w:tc>
         <w:tc>
           <w:tcPr>
-            <w:tcW w:w="675" w:type="pct"/>
+            <w:tcW w:w="510" w:type="pct"/>
             <w:shd w:val="clear" w:color="auto" w:fill="FFFFFF" w:themeFill="background1"/>
           </w:tcPr>
           <w:p>
@@ -295,7 +295,7 @@
         </w:tc>
         <w:tc>
           <w:tcPr>
-            <w:tcW w:w="675" w:type="pct"/>
+            <w:tcW w:w="510" w:type="pct"/>
             <w:shd w:val="clear" w:color="auto" w:fill="FFFFFF" w:themeFill="background1"/>
           </w:tcPr>
           <w:p>
@@ -323,7 +323,7 @@
         </w:tc>
         <w:tc>
           <w:tcPr>
-            <w:tcW w:w="185" w:type="pct"/>
+            <w:tcW w:w="300" w:type="pct"/>
             <w:shd w:val="clear" w:color="auto" w:fill="FFFFFF" w:themeFill="background1"/>
           </w:tcPr>
           <w:p>
@@ -356,7 +356,7 @@
         </w:trPr>
         <w:tc>
           <w:tcPr>
-            <w:tcW w:w="1465" w:type="pct"/>
+            <w:tcW w:w="2175" w:type="pct"/>
             <w:gridSpan w:val="2"/>
             <w:shd w:val="clear" w:color="auto" w:fill="D5DCE4" w:themeFill="text2" w:themeFillTint="33"/>
           </w:tcPr>
@@ -379,23 +379,53 @@
                 <w:noProof/>
                 <w:color w:val="767171" w:themeColor="background2" w:themeShade="80"/>
               </w:rPr>
-              <w:t>{d.data.active_projects[i].</w:t>
-            </w:r>
-            <w:r>
-              <w:rPr>
-                <w:rFonts w:asciiTheme="minorHAnsi" w:hAnsiTheme="minorHAnsi" w:cstheme="minorHAnsi"/>
-                <w:b/>
-                <w:bCs/>
-                <w:noProof/>
-                <w:color w:val="767171" w:themeColor="background2" w:themeShade="80"/>
-              </w:rPr>
-              <w:t>portfolio_name}</w:t>
-            </w:r>
-          </w:p>
-        </w:tc>
-        <w:tc>
-          <w:tcPr>
-            <w:tcW w:w="650" w:type="pct"/>
+              <w:t>{</w:t>
+            </w:r>
+            <w:r>
+              <w:rPr>
+                <w:rFonts w:asciiTheme="minorHAnsi" w:hAnsiTheme="minorHAnsi" w:cstheme="minorHAnsi"/>
+                <w:b/>
+                <w:bCs/>
+                <w:noProof/>
+                <w:color w:val="767171" w:themeColor="background2" w:themeShade="80"/>
+              </w:rPr>
+              <w:t>d</w:t>
+            </w:r>
+            <w:r>
+              <w:rPr>
+                <w:rFonts w:asciiTheme="minorHAnsi" w:hAnsiTheme="minorHAnsi" w:cstheme="minorHAnsi"/>
+                <w:b/>
+                <w:bCs/>
+                <w:noProof/>
+                <w:color w:val="767171" w:themeColor="background2" w:themeShade="80"/>
+              </w:rPr>
+              <w:t>.</w:t>
+            </w:r>
+            <w:r>
+              <w:rPr>
+                <w:rFonts w:asciiTheme="minorHAnsi" w:hAnsiTheme="minorHAnsi" w:cstheme="minorHAnsi"/>
+                <w:b/>
+                <w:bCs/>
+                <w:noProof/>
+                <w:color w:val="767171" w:themeColor="background2" w:themeShade="80"/>
+              </w:rPr>
+              <w:t>active_projects[i].portfolio_name</w:t>
+            </w:r>
+            <w:r>
+              <w:rPr>
+                <w:rFonts w:asciiTheme="minorHAnsi" w:hAnsiTheme="minorHAnsi" w:cstheme="minorHAnsi"/>
+                <w:b/>
+                <w:bCs/>
+                <w:noProof/>
+                <w:color w:val="767171" w:themeColor="background2" w:themeShade="80"/>
+              </w:rPr>
+              <w:t>}</w:t>
+            </w:r>
+          </w:p>
+        </w:tc>
+        <w:tc>
+          <w:tcPr>
+            <w:tcW w:w="485" w:type="pct"/>
             <w:shd w:val="clear" w:color="auto" w:fill="D5DCE4" w:themeFill="text2" w:themeFillTint="33"/>
           </w:tcPr>
           <w:p>
@@ -413,7 +443,7 @@
         </w:tc>
         <w:tc>
           <w:tcPr>
-            <w:tcW w:w="675" w:type="pct"/>
+            <w:tcW w:w="510" w:type="pct"/>
             <w:shd w:val="clear" w:color="auto" w:fill="D5DCE4" w:themeFill="text2" w:themeFillTint="33"/>
           </w:tcPr>
           <w:p>
@@ -431,7 +461,7 @@
         </w:tc>
         <w:tc>
           <w:tcPr>
-            <w:tcW w:w="675" w:type="pct"/>
+            <w:tcW w:w="510" w:type="pct"/>
             <w:shd w:val="clear" w:color="auto" w:fill="D5DCE4" w:themeFill="text2" w:themeFillTint="33"/>
           </w:tcPr>
           <w:p>
@@ -449,7 +479,7 @@
         </w:tc>
         <w:tc>
           <w:tcPr>
-            <w:tcW w:w="675" w:type="pct"/>
+            <w:tcW w:w="510" w:type="pct"/>
             <w:shd w:val="clear" w:color="auto" w:fill="D5DCE4" w:themeFill="text2" w:themeFillTint="33"/>
           </w:tcPr>
           <w:p>
@@ -467,7 +497,7 @@
         </w:tc>
         <w:tc>
           <w:tcPr>
-            <w:tcW w:w="675" w:type="pct"/>
+            <w:tcW w:w="510" w:type="pct"/>
             <w:shd w:val="clear" w:color="auto" w:fill="D5DCE4" w:themeFill="text2" w:themeFillTint="33"/>
           </w:tcPr>
           <w:p>
@@ -485,7 +515,7 @@
         </w:tc>
         <w:tc>
           <w:tcPr>
-            <w:tcW w:w="185" w:type="pct"/>
+            <w:tcW w:w="300" w:type="pct"/>
             <w:shd w:val="clear" w:color="auto" w:fill="D5DCE4" w:themeFill="text2" w:themeFillTint="33"/>
           </w:tcPr>
           <w:p>
@@ -508,26 +538,159 @@
         </w:trPr>
         <w:tc>
           <w:tcPr>
-            <w:tcW w:w="720" w:type="pct"/>
-            <w:shd w:val="clear" w:color="auto" w:fill="FFFFFF" w:themeFill="background1"/>
-          </w:tcPr>
-          <w:p>
-            <w:pPr>
-              <w:rPr>
-                <w:noProof/>
-              </w:rPr>
-            </w:pPr>
-            <w:r>
-              <w:rPr>
-                <w:noProof/>
-              </w:rPr>
-              <w:t>{d.data.active_projects[i].project</w:t>
-            </w:r>
-            <w:r>
-              <w:rPr>
-                <w:noProof/>
-              </w:rPr>
-              <w:t>s[i]</w:t>
+            <w:tcW w:w="1595" w:type="pct"/>
+            <w:shd w:val="clear" w:color="auto" w:fill="FFFFFF" w:themeFill="background1"/>
+          </w:tcPr>
+          <w:p>
+            <w:pPr>
+              <w:rPr>
+                <w:noProof/>
+              </w:rPr>
+            </w:pPr>
+            <w:r>
+              <w:rPr>
+                <w:noProof/>
+              </w:rPr>
+              <w:t xml:space="preserve">{d.active_projects[i].projects[i].project_number}  </w:t>
+            </w:r>
+          </w:p>
+        </w:tc>
+        <w:tc>
+          <w:tcPr>
+            <w:tcW w:w="580" w:type="pct"/>
+            <w:shd w:val="clear" w:color="auto" w:fill="FFFFFF" w:themeFill="background1"/>
+          </w:tcPr>
+          <w:p>
+            <w:pPr>
+              <w:rPr>
+                <w:noProof/>
+              </w:rPr>
+            </w:pPr>
+          </w:p>
+        </w:tc>
+        <w:tc>
+          <w:tcPr>
+            <w:tcW w:w="485" w:type="pct"/>
+            <w:shd w:val="clear" w:color="auto" w:fill="FFFFFF" w:themeFill="background1"/>
+          </w:tcPr>
+          <w:p>
+            <w:pPr>
+              <w:rPr>
+                <w:noProof/>
+              </w:rPr>
+            </w:pPr>
+          </w:p>
+        </w:tc>
+        <w:tc>
+          <w:tcPr>
+            <w:tcW w:w="510" w:type="pct"/>
+            <w:shd w:val="clear" w:color="auto" w:fill="FFFFFF" w:themeFill="background1"/>
+          </w:tcPr>
+          <w:p>
+            <w:pPr>
+              <w:rPr>
+                <w:noProof/>
+              </w:rPr>
+            </w:pPr>
+          </w:p>
+        </w:tc>
+        <w:tc>
+          <w:tcPr>
+            <w:tcW w:w="510" w:type="pct"/>
+            <w:shd w:val="clear" w:color="auto" w:fill="FFFFFF" w:themeFill="background1"/>
+          </w:tcPr>
+          <w:p>
+            <w:pPr>
+              <w:rPr>
+                <w:noProof/>
+              </w:rPr>
+            </w:pPr>
+          </w:p>
+        </w:tc>
+        <w:tc>
+          <w:tcPr>
+            <w:tcW w:w="510" w:type="pct"/>
+            <w:shd w:val="clear" w:color="auto" w:fill="FFFFFF" w:themeFill="background1"/>
+          </w:tcPr>
+          <w:p>
+            <w:pPr>
+              <w:rPr>
+                <w:noProof/>
+              </w:rPr>
+            </w:pPr>
+          </w:p>
+        </w:tc>
+        <w:tc>
+          <w:tcPr>
+            <w:tcW w:w="510" w:type="pct"/>
+            <w:shd w:val="clear" w:color="auto" w:fill="FFFFFF" w:themeFill="background1"/>
+          </w:tcPr>
+          <w:p>
+            <w:pPr>
+              <w:rPr>
+                <w:noProof/>
+              </w:rPr>
+            </w:pPr>
+          </w:p>
+        </w:tc>
+        <w:tc>
+          <w:tcPr>
+            <w:tcW w:w="300" w:type="pct"/>
+            <w:shd w:val="clear" w:color="auto" w:fill="FFFFFF" w:themeFill="background1"/>
+          </w:tcPr>
+          <w:p>
+            <w:pPr>
+              <w:rPr>
+                <w:noProof/>
+              </w:rPr>
+            </w:pPr>
+          </w:p>
+        </w:tc>
+      </w:tr>
+      <w:tr>
+        <w:trPr>
+          <w:trHeight w:val="460"/>
+        </w:trPr>
+        <w:tc>
+          <w:tcPr>
+            <w:tcW w:w="1595" w:type="pct"/>
+            <w:shd w:val="clear" w:color="auto" w:fill="FFFFFF" w:themeFill="background1"/>
+          </w:tcPr>
+          <w:p>
+            <w:pPr>
+              <w:rPr>
+                <w:noProof/>
+              </w:rPr>
+            </w:pPr>
+            <w:r>
+              <w:rPr>
+                <w:noProof/>
+              </w:rPr>
+              <w:t>{d</w:t>
+            </w:r>
+            <w:r>
+              <w:rPr>
+                <w:noProof/>
+              </w:rPr>
+              <w:t>.active_projects[i].project</w:t>
+            </w:r>
+            <w:r>
+              <w:rPr>
+                <w:noProof/>
+              </w:rPr>
+              <w:t>s[i</w:t>
+            </w:r>
+            <w:r>
+              <w:rPr>
+                <w:noProof/>
+              </w:rPr>
+              <w:t>+1</w:t>
+            </w:r>
+            <w:r>
+              <w:rPr>
+                <w:noProof/>
+              </w:rPr>
+              <w:t>]</w:t>
             </w:r>
             <w:r>
               <w:rPr>
@@ -551,85 +714,356 @@
         </w:tc>
         <w:tc>
           <w:tcPr>
-            <w:tcW w:w="744" w:type="pct"/>
-            <w:shd w:val="clear" w:color="auto" w:fill="FFFFFF" w:themeFill="background1"/>
-          </w:tcPr>
-          <w:p>
-            <w:pPr>
-              <w:rPr>
-                <w:noProof/>
-              </w:rPr>
-            </w:pPr>
-          </w:p>
-        </w:tc>
-        <w:tc>
-          <w:tcPr>
-            <w:tcW w:w="650" w:type="pct"/>
-            <w:shd w:val="clear" w:color="auto" w:fill="FFFFFF" w:themeFill="background1"/>
-          </w:tcPr>
-          <w:p>
-            <w:pPr>
-              <w:rPr>
-                <w:noProof/>
-              </w:rPr>
-            </w:pPr>
-          </w:p>
-        </w:tc>
-        <w:tc>
-          <w:tcPr>
-            <w:tcW w:w="675" w:type="pct"/>
-            <w:shd w:val="clear" w:color="auto" w:fill="FFFFFF" w:themeFill="background1"/>
-          </w:tcPr>
-          <w:p>
-            <w:pPr>
-              <w:rPr>
-                <w:noProof/>
-              </w:rPr>
-            </w:pPr>
-          </w:p>
-        </w:tc>
-        <w:tc>
-          <w:tcPr>
-            <w:tcW w:w="675" w:type="pct"/>
-            <w:shd w:val="clear" w:color="auto" w:fill="FFFFFF" w:themeFill="background1"/>
-          </w:tcPr>
-          <w:p>
-            <w:pPr>
-              <w:rPr>
-                <w:noProof/>
-              </w:rPr>
-            </w:pPr>
-          </w:p>
-        </w:tc>
-        <w:tc>
-          <w:tcPr>
-            <w:tcW w:w="675" w:type="pct"/>
-            <w:shd w:val="clear" w:color="auto" w:fill="FFFFFF" w:themeFill="background1"/>
-          </w:tcPr>
-          <w:p>
-            <w:pPr>
-              <w:rPr>
-                <w:noProof/>
-              </w:rPr>
-            </w:pPr>
-          </w:p>
-        </w:tc>
-        <w:tc>
-          <w:tcPr>
-            <w:tcW w:w="675" w:type="pct"/>
-            <w:shd w:val="clear" w:color="auto" w:fill="FFFFFF" w:themeFill="background1"/>
-          </w:tcPr>
-          <w:p>
-            <w:pPr>
-              <w:rPr>
-                <w:noProof/>
-              </w:rPr>
-            </w:pPr>
-          </w:p>
-        </w:tc>
-        <w:tc>
-          <w:tcPr>
-            <w:tcW w:w="185" w:type="pct"/>
+            <w:tcW w:w="580" w:type="pct"/>
+            <w:shd w:val="clear" w:color="auto" w:fill="FFFFFF" w:themeFill="background1"/>
+          </w:tcPr>
+          <w:p>
+            <w:pPr>
+              <w:rPr>
+                <w:noProof/>
+              </w:rPr>
+            </w:pPr>
+          </w:p>
+        </w:tc>
+        <w:tc>
+          <w:tcPr>
+            <w:tcW w:w="485" w:type="pct"/>
+            <w:shd w:val="clear" w:color="auto" w:fill="FFFFFF" w:themeFill="background1"/>
+          </w:tcPr>
+          <w:p>
+            <w:pPr>
+              <w:rPr>
+                <w:noProof/>
+              </w:rPr>
+            </w:pPr>
+          </w:p>
+        </w:tc>
+        <w:tc>
+          <w:tcPr>
+            <w:tcW w:w="510" w:type="pct"/>
+            <w:shd w:val="clear" w:color="auto" w:fill="FFFFFF" w:themeFill="background1"/>
+          </w:tcPr>
+          <w:p>
+            <w:pPr>
+              <w:rPr>
+                <w:noProof/>
+              </w:rPr>
+            </w:pPr>
+          </w:p>
+        </w:tc>
+        <w:tc>
+          <w:tcPr>
+            <w:tcW w:w="510" w:type="pct"/>
+            <w:shd w:val="clear" w:color="auto" w:fill="FFFFFF" w:themeFill="background1"/>
+          </w:tcPr>
+          <w:p>
+            <w:pPr>
+              <w:rPr>
+                <w:noProof/>
+              </w:rPr>
+            </w:pPr>
+          </w:p>
+        </w:tc>
+        <w:tc>
+          <w:tcPr>
+            <w:tcW w:w="510" w:type="pct"/>
+            <w:shd w:val="clear" w:color="auto" w:fill="FFFFFF" w:themeFill="background1"/>
+          </w:tcPr>
+          <w:p>
+            <w:pPr>
+              <w:rPr>
+                <w:noProof/>
+              </w:rPr>
+            </w:pPr>
+          </w:p>
+        </w:tc>
+        <w:tc>
+          <w:tcPr>
+            <w:tcW w:w="510" w:type="pct"/>
+            <w:shd w:val="clear" w:color="auto" w:fill="FFFFFF" w:themeFill="background1"/>
+          </w:tcPr>
+          <w:p>
+            <w:pPr>
+              <w:rPr>
+                <w:noProof/>
+              </w:rPr>
+            </w:pPr>
+          </w:p>
+        </w:tc>
+        <w:tc>
+          <w:tcPr>
+            <w:tcW w:w="300" w:type="pct"/>
+            <w:shd w:val="clear" w:color="auto" w:fill="FFFFFF" w:themeFill="background1"/>
+          </w:tcPr>
+          <w:p>
+            <w:pPr>
+              <w:rPr>
+                <w:noProof/>
+              </w:rPr>
+            </w:pPr>
+          </w:p>
+        </w:tc>
+      </w:tr>
+      <w:tr>
+        <w:trPr>
+          <w:trHeight w:val="460"/>
+        </w:trPr>
+        <w:tc>
+          <w:tcPr>
+            <w:tcW w:w="2175" w:type="pct"/>
+            <w:gridSpan w:val="2"/>
+            <w:shd w:val="clear" w:color="auto" w:fill="D5DCE4" w:themeFill="text2" w:themeFillTint="33"/>
+          </w:tcPr>
+          <w:p>
+            <w:pPr>
+              <w:jc w:val="right"/>
+              <w:rPr>
+                <w:rFonts w:asciiTheme="minorHAnsi" w:hAnsiTheme="minorHAnsi" w:cstheme="minorHAnsi"/>
+                <w:b/>
+                <w:bCs/>
+                <w:noProof/>
+                <w:color w:val="767171" w:themeColor="background2" w:themeShade="80"/>
+              </w:rPr>
+            </w:pPr>
+            <w:r>
+              <w:rPr>
+                <w:rFonts w:asciiTheme="minorHAnsi" w:hAnsiTheme="minorHAnsi" w:cstheme="minorHAnsi"/>
+                <w:b/>
+                <w:bCs/>
+                <w:noProof/>
+                <w:color w:val="767171" w:themeColor="background2" w:themeShade="80"/>
+              </w:rPr>
+              <w:t>{d.active_projects[i</w:t>
+            </w:r>
+            <w:r>
+              <w:rPr>
+                <w:rFonts w:asciiTheme="minorHAnsi" w:hAnsiTheme="minorHAnsi" w:cstheme="minorHAnsi"/>
+                <w:b/>
+                <w:bCs/>
+                <w:noProof/>
+                <w:color w:val="767171" w:themeColor="background2" w:themeShade="80"/>
+              </w:rPr>
+              <w:t>+1</w:t>
+            </w:r>
+            <w:r>
+              <w:rPr>
+                <w:rFonts w:asciiTheme="minorHAnsi" w:hAnsiTheme="minorHAnsi" w:cstheme="minorHAnsi"/>
+                <w:b/>
+                <w:bCs/>
+                <w:noProof/>
+                <w:color w:val="767171" w:themeColor="background2" w:themeShade="80"/>
+              </w:rPr>
+              <w:t>].portfolio_name}</w:t>
+            </w:r>
+          </w:p>
+        </w:tc>
+        <w:tc>
+          <w:tcPr>
+            <w:tcW w:w="485" w:type="pct"/>
+            <w:shd w:val="clear" w:color="auto" w:fill="D5DCE4" w:themeFill="text2" w:themeFillTint="33"/>
+          </w:tcPr>
+          <w:p>
+            <w:pPr>
+              <w:jc w:val="right"/>
+              <w:rPr>
+                <w:rFonts w:asciiTheme="minorHAnsi" w:hAnsiTheme="minorHAnsi" w:cstheme="minorHAnsi"/>
+                <w:b/>
+                <w:bCs/>
+                <w:noProof/>
+                <w:color w:val="767171" w:themeColor="background2" w:themeShade="80"/>
+              </w:rPr>
+            </w:pPr>
+          </w:p>
+        </w:tc>
+        <w:tc>
+          <w:tcPr>
+            <w:tcW w:w="510" w:type="pct"/>
+            <w:shd w:val="clear" w:color="auto" w:fill="D5DCE4" w:themeFill="text2" w:themeFillTint="33"/>
+          </w:tcPr>
+          <w:p>
+            <w:pPr>
+              <w:jc w:val="right"/>
+              <w:rPr>
+                <w:rFonts w:asciiTheme="minorHAnsi" w:hAnsiTheme="minorHAnsi" w:cstheme="minorHAnsi"/>
+                <w:b/>
+                <w:bCs/>
+                <w:noProof/>
+                <w:color w:val="767171" w:themeColor="background2" w:themeShade="80"/>
+              </w:rPr>
+            </w:pPr>
+          </w:p>
+        </w:tc>
+        <w:tc>
+          <w:tcPr>
+            <w:tcW w:w="510" w:type="pct"/>
+            <w:shd w:val="clear" w:color="auto" w:fill="D5DCE4" w:themeFill="text2" w:themeFillTint="33"/>
+          </w:tcPr>
+          <w:p>
+            <w:pPr>
+              <w:jc w:val="right"/>
+              <w:rPr>
+                <w:rFonts w:asciiTheme="minorHAnsi" w:hAnsiTheme="minorHAnsi" w:cstheme="minorHAnsi"/>
+                <w:b/>
+                <w:bCs/>
+                <w:noProof/>
+                <w:color w:val="767171" w:themeColor="background2" w:themeShade="80"/>
+              </w:rPr>
+            </w:pPr>
+          </w:p>
+        </w:tc>
+        <w:tc>
+          <w:tcPr>
+            <w:tcW w:w="510" w:type="pct"/>
+            <w:shd w:val="clear" w:color="auto" w:fill="D5DCE4" w:themeFill="text2" w:themeFillTint="33"/>
+          </w:tcPr>
+          <w:p>
+            <w:pPr>
+              <w:jc w:val="right"/>
+              <w:rPr>
+                <w:rFonts w:asciiTheme="minorHAnsi" w:hAnsiTheme="minorHAnsi" w:cstheme="minorHAnsi"/>
+                <w:b/>
+                <w:bCs/>
+                <w:noProof/>
+                <w:color w:val="767171" w:themeColor="background2" w:themeShade="80"/>
+              </w:rPr>
+            </w:pPr>
+          </w:p>
+        </w:tc>
+        <w:tc>
+          <w:tcPr>
+            <w:tcW w:w="510" w:type="pct"/>
+            <w:shd w:val="clear" w:color="auto" w:fill="D5DCE4" w:themeFill="text2" w:themeFillTint="33"/>
+          </w:tcPr>
+          <w:p>
+            <w:pPr>
+              <w:jc w:val="right"/>
+              <w:rPr>
+                <w:rFonts w:asciiTheme="minorHAnsi" w:hAnsiTheme="minorHAnsi" w:cstheme="minorHAnsi"/>
+                <w:b/>
+                <w:bCs/>
+                <w:noProof/>
+                <w:color w:val="767171" w:themeColor="background2" w:themeShade="80"/>
+              </w:rPr>
+            </w:pPr>
+          </w:p>
+        </w:tc>
+        <w:tc>
+          <w:tcPr>
+            <w:tcW w:w="300" w:type="pct"/>
+            <w:shd w:val="clear" w:color="auto" w:fill="D5DCE4" w:themeFill="text2" w:themeFillTint="33"/>
+          </w:tcPr>
+          <w:p>
+            <w:pPr>
+              <w:jc w:val="right"/>
+              <w:rPr>
+                <w:rFonts w:asciiTheme="minorHAnsi" w:hAnsiTheme="minorHAnsi" w:cstheme="minorHAnsi"/>
+                <w:b/>
+                <w:bCs/>
+                <w:noProof/>
+                <w:color w:val="767171" w:themeColor="background2" w:themeShade="80"/>
+              </w:rPr>
+            </w:pPr>
+          </w:p>
+        </w:tc>
+      </w:tr>
+      <w:tr>
+        <w:trPr>
+          <w:trHeight w:val="460"/>
+        </w:trPr>
+        <w:tc>
+          <w:tcPr>
+            <w:tcW w:w="1595" w:type="pct"/>
+            <w:shd w:val="clear" w:color="auto" w:fill="FFFFFF" w:themeFill="background1"/>
+          </w:tcPr>
+          <w:p>
+            <w:pPr>
+              <w:rPr>
+                <w:noProof/>
+              </w:rPr>
+            </w:pPr>
+          </w:p>
+        </w:tc>
+        <w:tc>
+          <w:tcPr>
+            <w:tcW w:w="580" w:type="pct"/>
+            <w:shd w:val="clear" w:color="auto" w:fill="FFFFFF" w:themeFill="background1"/>
+          </w:tcPr>
+          <w:p>
+            <w:pPr>
+              <w:rPr>
+                <w:noProof/>
+              </w:rPr>
+            </w:pPr>
+          </w:p>
+        </w:tc>
+        <w:tc>
+          <w:tcPr>
+            <w:tcW w:w="485" w:type="pct"/>
+            <w:shd w:val="clear" w:color="auto" w:fill="FFFFFF" w:themeFill="background1"/>
+          </w:tcPr>
+          <w:p>
+            <w:pPr>
+              <w:rPr>
+                <w:noProof/>
+              </w:rPr>
+            </w:pPr>
+          </w:p>
+        </w:tc>
+        <w:tc>
+          <w:tcPr>
+            <w:tcW w:w="510" w:type="pct"/>
+            <w:shd w:val="clear" w:color="auto" w:fill="FFFFFF" w:themeFill="background1"/>
+          </w:tcPr>
+          <w:p>
+            <w:pPr>
+              <w:rPr>
+                <w:noProof/>
+              </w:rPr>
+            </w:pPr>
+          </w:p>
+        </w:tc>
+        <w:tc>
+          <w:tcPr>
+            <w:tcW w:w="510" w:type="pct"/>
+            <w:shd w:val="clear" w:color="auto" w:fill="FFFFFF" w:themeFill="background1"/>
+          </w:tcPr>
+          <w:p>
+            <w:pPr>
+              <w:rPr>
+                <w:noProof/>
+              </w:rPr>
+            </w:pPr>
+          </w:p>
+        </w:tc>
+        <w:tc>
+          <w:tcPr>
+            <w:tcW w:w="510" w:type="pct"/>
+            <w:shd w:val="clear" w:color="auto" w:fill="FFFFFF" w:themeFill="background1"/>
+          </w:tcPr>
+          <w:p>
+            <w:pPr>
+              <w:rPr>
+                <w:noProof/>
+              </w:rPr>
+            </w:pPr>
+          </w:p>
+        </w:tc>
+        <w:tc>
+          <w:tcPr>
+            <w:tcW w:w="510" w:type="pct"/>
+            <w:shd w:val="clear" w:color="auto" w:fill="FFFFFF" w:themeFill="background1"/>
+          </w:tcPr>
+          <w:p>
+            <w:pPr>
+              <w:rPr>
+                <w:noProof/>
+              </w:rPr>
+            </w:pPr>
+          </w:p>
+        </w:tc>
+        <w:tc>
+          <w:tcPr>
+            <w:tcW w:w="300" w:type="pct"/>
             <w:shd w:val="clear" w:color="auto" w:fill="FFFFFF" w:themeFill="background1"/>
           </w:tcPr>
           <w:p>
@@ -642,14 +1076,6 @@
         </w:tc>
       </w:tr>
     </w:tbl>
-    <w:p>
-      <w:pPr>
-        <w:pStyle w:val="BodyText"/>
-        <w:rPr>
-          <w:rFonts w:ascii="Times New Roman"/>
-        </w:rPr>
-      </w:pPr>
-    </w:p>
     <w:p>
       <w:pPr>
         <w:rPr>

</xml_diff>

<commit_message>
fold budget totals into each portfolio section
</commit_message>
<xml_diff>
--- a/backend/reports/docx/Tab_19_rpt_PA_ActiveProjectsbyPortfolio.docx
+++ b/backend/reports/docx/Tab_19_rpt_PA_ActiveProjectsbyPortfolio.docx
@@ -21,14 +21,14 @@
         <w:tblLook w:val="04A0" w:firstRow="1" w:lastRow="0" w:firstColumn="1" w:lastColumn="0" w:noHBand="0" w:noVBand="1"/>
       </w:tblPr>
       <w:tblGrid>
-        <w:gridCol w:w="4871"/>
-        <w:gridCol w:w="1772"/>
-        <w:gridCol w:w="1481"/>
-        <w:gridCol w:w="1558"/>
-        <w:gridCol w:w="1558"/>
-        <w:gridCol w:w="1558"/>
-        <w:gridCol w:w="1558"/>
-        <w:gridCol w:w="916"/>
+        <w:gridCol w:w="4994"/>
+        <w:gridCol w:w="4789"/>
+        <w:gridCol w:w="1197"/>
+        <w:gridCol w:w="800"/>
+        <w:gridCol w:w="594"/>
+        <w:gridCol w:w="586"/>
+        <w:gridCol w:w="895"/>
+        <w:gridCol w:w="1417"/>
       </w:tblGrid>
       <w:tr>
         <w:trPr>
@@ -36,7 +36,7 @@
         </w:trPr>
         <w:tc>
           <w:tcPr>
-            <w:tcW w:w="2175" w:type="pct"/>
+            <w:tcW w:w="3203" w:type="pct"/>
             <w:gridSpan w:val="2"/>
             <w:shd w:val="clear" w:color="auto" w:fill="BDD6EE" w:themeFill="accent5" w:themeFillTint="66"/>
             <w:vAlign w:val="center"/>
@@ -95,7 +95,7 @@
         </w:tc>
         <w:tc>
           <w:tcPr>
-            <w:tcW w:w="2825" w:type="pct"/>
+            <w:tcW w:w="1797" w:type="pct"/>
             <w:gridSpan w:val="6"/>
             <w:shd w:val="clear" w:color="auto" w:fill="BDD6EE" w:themeFill="accent5" w:themeFillTint="66"/>
           </w:tcPr>
@@ -154,7 +154,7 @@
         </w:trPr>
         <w:tc>
           <w:tcPr>
-            <w:tcW w:w="2175" w:type="pct"/>
+            <w:tcW w:w="3203" w:type="pct"/>
             <w:gridSpan w:val="2"/>
             <w:shd w:val="clear" w:color="auto" w:fill="FFFFFF" w:themeFill="background1"/>
           </w:tcPr>
@@ -183,7 +183,7 @@
         </w:tc>
         <w:tc>
           <w:tcPr>
-            <w:tcW w:w="485" w:type="pct"/>
+            <w:tcW w:w="392" w:type="pct"/>
             <w:shd w:val="clear" w:color="auto" w:fill="FFFFFF" w:themeFill="background1"/>
           </w:tcPr>
           <w:p>
@@ -211,7 +211,7 @@
         </w:tc>
         <w:tc>
           <w:tcPr>
-            <w:tcW w:w="510" w:type="pct"/>
+            <w:tcW w:w="262" w:type="pct"/>
             <w:shd w:val="clear" w:color="auto" w:fill="FFFFFF" w:themeFill="background1"/>
           </w:tcPr>
           <w:p>
@@ -239,7 +239,7 @@
         </w:tc>
         <w:tc>
           <w:tcPr>
-            <w:tcW w:w="510" w:type="pct"/>
+            <w:tcW w:w="194" w:type="pct"/>
             <w:shd w:val="clear" w:color="auto" w:fill="FFFFFF" w:themeFill="background1"/>
           </w:tcPr>
           <w:p>
@@ -267,7 +267,7 @@
         </w:tc>
         <w:tc>
           <w:tcPr>
-            <w:tcW w:w="510" w:type="pct"/>
+            <w:tcW w:w="192" w:type="pct"/>
             <w:shd w:val="clear" w:color="auto" w:fill="FFFFFF" w:themeFill="background1"/>
           </w:tcPr>
           <w:p>
@@ -295,7 +295,7 @@
         </w:tc>
         <w:tc>
           <w:tcPr>
-            <w:tcW w:w="510" w:type="pct"/>
+            <w:tcW w:w="293" w:type="pct"/>
             <w:shd w:val="clear" w:color="auto" w:fill="FFFFFF" w:themeFill="background1"/>
           </w:tcPr>
           <w:p>
@@ -323,7 +323,7 @@
         </w:tc>
         <w:tc>
           <w:tcPr>
-            <w:tcW w:w="300" w:type="pct"/>
+            <w:tcW w:w="464" w:type="pct"/>
             <w:shd w:val="clear" w:color="auto" w:fill="FFFFFF" w:themeFill="background1"/>
           </w:tcPr>
           <w:p>
@@ -356,7 +356,7 @@
         </w:trPr>
         <w:tc>
           <w:tcPr>
-            <w:tcW w:w="2175" w:type="pct"/>
+            <w:tcW w:w="3203" w:type="pct"/>
             <w:gridSpan w:val="2"/>
             <w:shd w:val="clear" w:color="auto" w:fill="D5DCE4" w:themeFill="text2" w:themeFillTint="33"/>
           </w:tcPr>
@@ -425,7 +425,7 @@
         </w:tc>
         <w:tc>
           <w:tcPr>
-            <w:tcW w:w="485" w:type="pct"/>
+            <w:tcW w:w="392" w:type="pct"/>
             <w:shd w:val="clear" w:color="auto" w:fill="D5DCE4" w:themeFill="text2" w:themeFillTint="33"/>
           </w:tcPr>
           <w:p>
@@ -443,7 +443,7 @@
         </w:tc>
         <w:tc>
           <w:tcPr>
-            <w:tcW w:w="510" w:type="pct"/>
+            <w:tcW w:w="262" w:type="pct"/>
             <w:shd w:val="clear" w:color="auto" w:fill="D5DCE4" w:themeFill="text2" w:themeFillTint="33"/>
           </w:tcPr>
           <w:p>
@@ -461,7 +461,7 @@
         </w:tc>
         <w:tc>
           <w:tcPr>
-            <w:tcW w:w="510" w:type="pct"/>
+            <w:tcW w:w="194" w:type="pct"/>
             <w:shd w:val="clear" w:color="auto" w:fill="D5DCE4" w:themeFill="text2" w:themeFillTint="33"/>
           </w:tcPr>
           <w:p>
@@ -479,7 +479,7 @@
         </w:tc>
         <w:tc>
           <w:tcPr>
-            <w:tcW w:w="510" w:type="pct"/>
+            <w:tcW w:w="192" w:type="pct"/>
             <w:shd w:val="clear" w:color="auto" w:fill="D5DCE4" w:themeFill="text2" w:themeFillTint="33"/>
           </w:tcPr>
           <w:p>
@@ -497,7 +497,7 @@
         </w:tc>
         <w:tc>
           <w:tcPr>
-            <w:tcW w:w="510" w:type="pct"/>
+            <w:tcW w:w="293" w:type="pct"/>
             <w:shd w:val="clear" w:color="auto" w:fill="D5DCE4" w:themeFill="text2" w:themeFillTint="33"/>
           </w:tcPr>
           <w:p>
@@ -515,7 +515,7 @@
         </w:tc>
         <w:tc>
           <w:tcPr>
-            <w:tcW w:w="300" w:type="pct"/>
+            <w:tcW w:w="464" w:type="pct"/>
             <w:shd w:val="clear" w:color="auto" w:fill="D5DCE4" w:themeFill="text2" w:themeFillTint="33"/>
           </w:tcPr>
           <w:p>
@@ -538,7 +538,7 @@
         </w:trPr>
         <w:tc>
           <w:tcPr>
-            <w:tcW w:w="1595" w:type="pct"/>
+            <w:tcW w:w="1635" w:type="pct"/>
             <w:shd w:val="clear" w:color="auto" w:fill="FFFFFF" w:themeFill="background1"/>
           </w:tcPr>
           <w:p>
@@ -557,85 +557,109 @@
         </w:tc>
         <w:tc>
           <w:tcPr>
-            <w:tcW w:w="580" w:type="pct"/>
-            <w:shd w:val="clear" w:color="auto" w:fill="FFFFFF" w:themeFill="background1"/>
-          </w:tcPr>
-          <w:p>
-            <w:pPr>
-              <w:rPr>
-                <w:noProof/>
-              </w:rPr>
-            </w:pPr>
-          </w:p>
-        </w:tc>
-        <w:tc>
-          <w:tcPr>
-            <w:tcW w:w="485" w:type="pct"/>
-            <w:shd w:val="clear" w:color="auto" w:fill="FFFFFF" w:themeFill="background1"/>
-          </w:tcPr>
-          <w:p>
-            <w:pPr>
-              <w:rPr>
-                <w:noProof/>
-              </w:rPr>
-            </w:pPr>
-          </w:p>
-        </w:tc>
-        <w:tc>
-          <w:tcPr>
-            <w:tcW w:w="510" w:type="pct"/>
-            <w:shd w:val="clear" w:color="auto" w:fill="FFFFFF" w:themeFill="background1"/>
-          </w:tcPr>
-          <w:p>
-            <w:pPr>
-              <w:rPr>
-                <w:noProof/>
-              </w:rPr>
-            </w:pPr>
-          </w:p>
-        </w:tc>
-        <w:tc>
-          <w:tcPr>
-            <w:tcW w:w="510" w:type="pct"/>
-            <w:shd w:val="clear" w:color="auto" w:fill="FFFFFF" w:themeFill="background1"/>
-          </w:tcPr>
-          <w:p>
-            <w:pPr>
-              <w:rPr>
-                <w:noProof/>
-              </w:rPr>
-            </w:pPr>
-          </w:p>
-        </w:tc>
-        <w:tc>
-          <w:tcPr>
-            <w:tcW w:w="510" w:type="pct"/>
-            <w:shd w:val="clear" w:color="auto" w:fill="FFFFFF" w:themeFill="background1"/>
-          </w:tcPr>
-          <w:p>
-            <w:pPr>
-              <w:rPr>
-                <w:noProof/>
-              </w:rPr>
-            </w:pPr>
-          </w:p>
-        </w:tc>
-        <w:tc>
-          <w:tcPr>
-            <w:tcW w:w="510" w:type="pct"/>
-            <w:shd w:val="clear" w:color="auto" w:fill="FFFFFF" w:themeFill="background1"/>
-          </w:tcPr>
-          <w:p>
-            <w:pPr>
-              <w:rPr>
-                <w:noProof/>
-              </w:rPr>
-            </w:pPr>
-          </w:p>
-        </w:tc>
-        <w:tc>
-          <w:tcPr>
-            <w:tcW w:w="300" w:type="pct"/>
+            <w:tcW w:w="1568" w:type="pct"/>
+            <w:shd w:val="clear" w:color="auto" w:fill="FFFFFF" w:themeFill="background1"/>
+          </w:tcPr>
+          <w:p>
+            <w:pPr>
+              <w:rPr>
+                <w:noProof/>
+              </w:rPr>
+            </w:pPr>
+            <w:r>
+              <w:rPr>
+                <w:noProof/>
+              </w:rPr>
+              <w:t>{</w:t>
+            </w:r>
+            <w:r>
+              <w:rPr>
+                <w:noProof/>
+              </w:rPr>
+              <w:t>d.active_projects[i].projects[i].project_</w:t>
+            </w:r>
+            <w:r>
+              <w:rPr>
+                <w:noProof/>
+              </w:rPr>
+              <w:t>manage</w:t>
+            </w:r>
+            <w:r>
+              <w:rPr>
+                <w:noProof/>
+              </w:rPr>
+              <w:t xml:space="preserve">r}  </w:t>
+            </w:r>
+          </w:p>
+        </w:tc>
+        <w:tc>
+          <w:tcPr>
+            <w:tcW w:w="392" w:type="pct"/>
+            <w:shd w:val="clear" w:color="auto" w:fill="FFFFFF" w:themeFill="background1"/>
+          </w:tcPr>
+          <w:p>
+            <w:pPr>
+              <w:rPr>
+                <w:noProof/>
+              </w:rPr>
+            </w:pPr>
+          </w:p>
+        </w:tc>
+        <w:tc>
+          <w:tcPr>
+            <w:tcW w:w="262" w:type="pct"/>
+            <w:shd w:val="clear" w:color="auto" w:fill="FFFFFF" w:themeFill="background1"/>
+          </w:tcPr>
+          <w:p>
+            <w:pPr>
+              <w:rPr>
+                <w:noProof/>
+              </w:rPr>
+            </w:pPr>
+          </w:p>
+        </w:tc>
+        <w:tc>
+          <w:tcPr>
+            <w:tcW w:w="194" w:type="pct"/>
+            <w:shd w:val="clear" w:color="auto" w:fill="FFFFFF" w:themeFill="background1"/>
+          </w:tcPr>
+          <w:p>
+            <w:pPr>
+              <w:rPr>
+                <w:noProof/>
+              </w:rPr>
+            </w:pPr>
+          </w:p>
+        </w:tc>
+        <w:tc>
+          <w:tcPr>
+            <w:tcW w:w="192" w:type="pct"/>
+            <w:shd w:val="clear" w:color="auto" w:fill="FFFFFF" w:themeFill="background1"/>
+          </w:tcPr>
+          <w:p>
+            <w:pPr>
+              <w:rPr>
+                <w:noProof/>
+              </w:rPr>
+            </w:pPr>
+          </w:p>
+        </w:tc>
+        <w:tc>
+          <w:tcPr>
+            <w:tcW w:w="293" w:type="pct"/>
+            <w:shd w:val="clear" w:color="auto" w:fill="FFFFFF" w:themeFill="background1"/>
+          </w:tcPr>
+          <w:p>
+            <w:pPr>
+              <w:rPr>
+                <w:noProof/>
+              </w:rPr>
+            </w:pPr>
+          </w:p>
+        </w:tc>
+        <w:tc>
+          <w:tcPr>
+            <w:tcW w:w="464" w:type="pct"/>
             <w:shd w:val="clear" w:color="auto" w:fill="FFFFFF" w:themeFill="background1"/>
           </w:tcPr>
           <w:p>
@@ -653,7 +677,7 @@
         </w:trPr>
         <w:tc>
           <w:tcPr>
-            <w:tcW w:w="1595" w:type="pct"/>
+            <w:tcW w:w="1635" w:type="pct"/>
             <w:shd w:val="clear" w:color="auto" w:fill="FFFFFF" w:themeFill="background1"/>
           </w:tcPr>
           <w:p>
@@ -714,85 +738,85 @@
         </w:tc>
         <w:tc>
           <w:tcPr>
-            <w:tcW w:w="580" w:type="pct"/>
-            <w:shd w:val="clear" w:color="auto" w:fill="FFFFFF" w:themeFill="background1"/>
-          </w:tcPr>
-          <w:p>
-            <w:pPr>
-              <w:rPr>
-                <w:noProof/>
-              </w:rPr>
-            </w:pPr>
-          </w:p>
-        </w:tc>
-        <w:tc>
-          <w:tcPr>
-            <w:tcW w:w="485" w:type="pct"/>
-            <w:shd w:val="clear" w:color="auto" w:fill="FFFFFF" w:themeFill="background1"/>
-          </w:tcPr>
-          <w:p>
-            <w:pPr>
-              <w:rPr>
-                <w:noProof/>
-              </w:rPr>
-            </w:pPr>
-          </w:p>
-        </w:tc>
-        <w:tc>
-          <w:tcPr>
-            <w:tcW w:w="510" w:type="pct"/>
-            <w:shd w:val="clear" w:color="auto" w:fill="FFFFFF" w:themeFill="background1"/>
-          </w:tcPr>
-          <w:p>
-            <w:pPr>
-              <w:rPr>
-                <w:noProof/>
-              </w:rPr>
-            </w:pPr>
-          </w:p>
-        </w:tc>
-        <w:tc>
-          <w:tcPr>
-            <w:tcW w:w="510" w:type="pct"/>
-            <w:shd w:val="clear" w:color="auto" w:fill="FFFFFF" w:themeFill="background1"/>
-          </w:tcPr>
-          <w:p>
-            <w:pPr>
-              <w:rPr>
-                <w:noProof/>
-              </w:rPr>
-            </w:pPr>
-          </w:p>
-        </w:tc>
-        <w:tc>
-          <w:tcPr>
-            <w:tcW w:w="510" w:type="pct"/>
-            <w:shd w:val="clear" w:color="auto" w:fill="FFFFFF" w:themeFill="background1"/>
-          </w:tcPr>
-          <w:p>
-            <w:pPr>
-              <w:rPr>
-                <w:noProof/>
-              </w:rPr>
-            </w:pPr>
-          </w:p>
-        </w:tc>
-        <w:tc>
-          <w:tcPr>
-            <w:tcW w:w="510" w:type="pct"/>
-            <w:shd w:val="clear" w:color="auto" w:fill="FFFFFF" w:themeFill="background1"/>
-          </w:tcPr>
-          <w:p>
-            <w:pPr>
-              <w:rPr>
-                <w:noProof/>
-              </w:rPr>
-            </w:pPr>
-          </w:p>
-        </w:tc>
-        <w:tc>
-          <w:tcPr>
-            <w:tcW w:w="300" w:type="pct"/>
+            <w:tcW w:w="1568" w:type="pct"/>
+            <w:shd w:val="clear" w:color="auto" w:fill="FFFFFF" w:themeFill="background1"/>
+          </w:tcPr>
+          <w:p>
+            <w:pPr>
+              <w:rPr>
+                <w:noProof/>
+              </w:rPr>
+            </w:pPr>
+          </w:p>
+        </w:tc>
+        <w:tc>
+          <w:tcPr>
+            <w:tcW w:w="392" w:type="pct"/>
+            <w:shd w:val="clear" w:color="auto" w:fill="FFFFFF" w:themeFill="background1"/>
+          </w:tcPr>
+          <w:p>
+            <w:pPr>
+              <w:rPr>
+                <w:noProof/>
+              </w:rPr>
+            </w:pPr>
+          </w:p>
+        </w:tc>
+        <w:tc>
+          <w:tcPr>
+            <w:tcW w:w="262" w:type="pct"/>
+            <w:shd w:val="clear" w:color="auto" w:fill="FFFFFF" w:themeFill="background1"/>
+          </w:tcPr>
+          <w:p>
+            <w:pPr>
+              <w:rPr>
+                <w:noProof/>
+              </w:rPr>
+            </w:pPr>
+          </w:p>
+        </w:tc>
+        <w:tc>
+          <w:tcPr>
+            <w:tcW w:w="194" w:type="pct"/>
+            <w:shd w:val="clear" w:color="auto" w:fill="FFFFFF" w:themeFill="background1"/>
+          </w:tcPr>
+          <w:p>
+            <w:pPr>
+              <w:rPr>
+                <w:noProof/>
+              </w:rPr>
+            </w:pPr>
+          </w:p>
+        </w:tc>
+        <w:tc>
+          <w:tcPr>
+            <w:tcW w:w="192" w:type="pct"/>
+            <w:shd w:val="clear" w:color="auto" w:fill="FFFFFF" w:themeFill="background1"/>
+          </w:tcPr>
+          <w:p>
+            <w:pPr>
+              <w:rPr>
+                <w:noProof/>
+              </w:rPr>
+            </w:pPr>
+          </w:p>
+        </w:tc>
+        <w:tc>
+          <w:tcPr>
+            <w:tcW w:w="293" w:type="pct"/>
+            <w:shd w:val="clear" w:color="auto" w:fill="FFFFFF" w:themeFill="background1"/>
+          </w:tcPr>
+          <w:p>
+            <w:pPr>
+              <w:rPr>
+                <w:noProof/>
+              </w:rPr>
+            </w:pPr>
+          </w:p>
+        </w:tc>
+        <w:tc>
+          <w:tcPr>
+            <w:tcW w:w="464" w:type="pct"/>
             <w:shd w:val="clear" w:color="auto" w:fill="FFFFFF" w:themeFill="background1"/>
           </w:tcPr>
           <w:p>
@@ -810,159 +834,72 @@
         </w:trPr>
         <w:tc>
           <w:tcPr>
-            <w:tcW w:w="2175" w:type="pct"/>
-            <w:gridSpan w:val="2"/>
-            <w:shd w:val="clear" w:color="auto" w:fill="D5DCE4" w:themeFill="text2" w:themeFillTint="33"/>
-          </w:tcPr>
-          <w:p>
-            <w:pPr>
-              <w:jc w:val="right"/>
-              <w:rPr>
-                <w:rFonts w:asciiTheme="minorHAnsi" w:hAnsiTheme="minorHAnsi" w:cstheme="minorHAnsi"/>
-                <w:b/>
-                <w:bCs/>
-                <w:noProof/>
-                <w:color w:val="767171" w:themeColor="background2" w:themeShade="80"/>
-              </w:rPr>
-            </w:pPr>
-            <w:r>
-              <w:rPr>
-                <w:rFonts w:asciiTheme="minorHAnsi" w:hAnsiTheme="minorHAnsi" w:cstheme="minorHAnsi"/>
-                <w:b/>
-                <w:bCs/>
-                <w:noProof/>
-                <w:color w:val="767171" w:themeColor="background2" w:themeShade="80"/>
-              </w:rPr>
-              <w:t>{d.active_projects[i</w:t>
-            </w:r>
-            <w:r>
-              <w:rPr>
-                <w:rFonts w:asciiTheme="minorHAnsi" w:hAnsiTheme="minorHAnsi" w:cstheme="minorHAnsi"/>
-                <w:b/>
-                <w:bCs/>
-                <w:noProof/>
-                <w:color w:val="767171" w:themeColor="background2" w:themeShade="80"/>
-              </w:rPr>
-              <w:t>+1</w:t>
-            </w:r>
-            <w:r>
-              <w:rPr>
-                <w:rFonts w:asciiTheme="minorHAnsi" w:hAnsiTheme="minorHAnsi" w:cstheme="minorHAnsi"/>
-                <w:b/>
-                <w:bCs/>
-                <w:noProof/>
-                <w:color w:val="767171" w:themeColor="background2" w:themeShade="80"/>
-              </w:rPr>
-              <w:t>].portfolio_name}</w:t>
-            </w:r>
-          </w:p>
-        </w:tc>
-        <w:tc>
-          <w:tcPr>
-            <w:tcW w:w="485" w:type="pct"/>
-            <w:shd w:val="clear" w:color="auto" w:fill="D5DCE4" w:themeFill="text2" w:themeFillTint="33"/>
-          </w:tcPr>
-          <w:p>
-            <w:pPr>
-              <w:jc w:val="right"/>
-              <w:rPr>
-                <w:rFonts w:asciiTheme="minorHAnsi" w:hAnsiTheme="minorHAnsi" w:cstheme="minorHAnsi"/>
-                <w:b/>
-                <w:bCs/>
-                <w:noProof/>
-                <w:color w:val="767171" w:themeColor="background2" w:themeShade="80"/>
-              </w:rPr>
-            </w:pPr>
-          </w:p>
-        </w:tc>
-        <w:tc>
-          <w:tcPr>
-            <w:tcW w:w="510" w:type="pct"/>
-            <w:shd w:val="clear" w:color="auto" w:fill="D5DCE4" w:themeFill="text2" w:themeFillTint="33"/>
-          </w:tcPr>
-          <w:p>
-            <w:pPr>
-              <w:jc w:val="right"/>
-              <w:rPr>
-                <w:rFonts w:asciiTheme="minorHAnsi" w:hAnsiTheme="minorHAnsi" w:cstheme="minorHAnsi"/>
-                <w:b/>
-                <w:bCs/>
-                <w:noProof/>
-                <w:color w:val="767171" w:themeColor="background2" w:themeShade="80"/>
-              </w:rPr>
-            </w:pPr>
-          </w:p>
-        </w:tc>
-        <w:tc>
-          <w:tcPr>
-            <w:tcW w:w="510" w:type="pct"/>
-            <w:shd w:val="clear" w:color="auto" w:fill="D5DCE4" w:themeFill="text2" w:themeFillTint="33"/>
-          </w:tcPr>
-          <w:p>
-            <w:pPr>
-              <w:jc w:val="right"/>
-              <w:rPr>
-                <w:rFonts w:asciiTheme="minorHAnsi" w:hAnsiTheme="minorHAnsi" w:cstheme="minorHAnsi"/>
-                <w:b/>
-                <w:bCs/>
-                <w:noProof/>
-                <w:color w:val="767171" w:themeColor="background2" w:themeShade="80"/>
-              </w:rPr>
-            </w:pPr>
-          </w:p>
-        </w:tc>
-        <w:tc>
-          <w:tcPr>
-            <w:tcW w:w="510" w:type="pct"/>
-            <w:shd w:val="clear" w:color="auto" w:fill="D5DCE4" w:themeFill="text2" w:themeFillTint="33"/>
-          </w:tcPr>
-          <w:p>
-            <w:pPr>
-              <w:jc w:val="right"/>
-              <w:rPr>
-                <w:rFonts w:asciiTheme="minorHAnsi" w:hAnsiTheme="minorHAnsi" w:cstheme="minorHAnsi"/>
-                <w:b/>
-                <w:bCs/>
-                <w:noProof/>
-                <w:color w:val="767171" w:themeColor="background2" w:themeShade="80"/>
-              </w:rPr>
-            </w:pPr>
-          </w:p>
-        </w:tc>
-        <w:tc>
-          <w:tcPr>
-            <w:tcW w:w="510" w:type="pct"/>
-            <w:shd w:val="clear" w:color="auto" w:fill="D5DCE4" w:themeFill="text2" w:themeFillTint="33"/>
-          </w:tcPr>
-          <w:p>
-            <w:pPr>
-              <w:jc w:val="right"/>
-              <w:rPr>
-                <w:rFonts w:asciiTheme="minorHAnsi" w:hAnsiTheme="minorHAnsi" w:cstheme="minorHAnsi"/>
-                <w:b/>
-                <w:bCs/>
-                <w:noProof/>
-                <w:color w:val="767171" w:themeColor="background2" w:themeShade="80"/>
-              </w:rPr>
-            </w:pPr>
-          </w:p>
-        </w:tc>
-        <w:tc>
-          <w:tcPr>
-            <w:tcW w:w="300" w:type="pct"/>
-            <w:shd w:val="clear" w:color="auto" w:fill="D5DCE4" w:themeFill="text2" w:themeFillTint="33"/>
-          </w:tcPr>
-          <w:p>
-            <w:pPr>
-              <w:jc w:val="right"/>
-              <w:rPr>
-                <w:rFonts w:asciiTheme="minorHAnsi" w:hAnsiTheme="minorHAnsi" w:cstheme="minorHAnsi"/>
-                <w:b/>
-                <w:bCs/>
-                <w:noProof/>
-                <w:color w:val="767171" w:themeColor="background2" w:themeShade="80"/>
-              </w:rPr>
-            </w:pPr>
+            <w:tcW w:w="5000" w:type="pct"/>
+            <w:gridSpan w:val="8"/>
+            <w:shd w:val="clear" w:color="auto" w:fill="F1F1F1"/>
+            <w:vAlign w:val="center"/>
+          </w:tcPr>
+          <w:p>
+            <w:pPr>
+              <w:jc w:val="right"/>
+              <w:rPr>
+                <w:b/>
+                <w:bCs/>
+                <w:noProof/>
+                <w:sz w:val="20"/>
+                <w:szCs w:val="20"/>
+              </w:rPr>
+            </w:pPr>
+            <w:r>
+              <w:rPr>
+                <w:b/>
+                <w:bCs/>
+                <w:noProof/>
+                <w:sz w:val="20"/>
+                <w:szCs w:val="20"/>
+              </w:rPr>
+              <w:t xml:space="preserve">Total: </w:t>
+            </w:r>
+            <w:r>
+              <w:rPr>
+                <w:b/>
+                <w:bCs/>
+                <w:noProof/>
+                <w:sz w:val="20"/>
+                <w:szCs w:val="20"/>
+              </w:rPr>
+              <w:t>{d</w:t>
+            </w:r>
+            <w:r>
+              <w:rPr>
+                <w:b/>
+                <w:bCs/>
+                <w:noProof/>
+                <w:sz w:val="20"/>
+                <w:szCs w:val="20"/>
+              </w:rPr>
+              <w:t>.active_projects[i</w:t>
+            </w:r>
+            <w:r>
+              <w:rPr>
+                <w:b/>
+                <w:bCs/>
+                <w:noProof/>
+                <w:sz w:val="20"/>
+                <w:szCs w:val="20"/>
+              </w:rPr>
+              <w:t>]</w:t>
+            </w:r>
+            <w:r>
+              <w:rPr>
+                <w:b/>
+                <w:bCs/>
+                <w:noProof/>
+                <w:sz w:val="20"/>
+                <w:szCs w:val="20"/>
+              </w:rPr>
+              <w:t>.total_budget}</w:t>
+            </w:r>
           </w:p>
         </w:tc>
       </w:tr>
@@ -972,98 +909,296 @@
         </w:trPr>
         <w:tc>
           <w:tcPr>
-            <w:tcW w:w="1595" w:type="pct"/>
-            <w:shd w:val="clear" w:color="auto" w:fill="FFFFFF" w:themeFill="background1"/>
-          </w:tcPr>
-          <w:p>
-            <w:pPr>
-              <w:rPr>
-                <w:noProof/>
-              </w:rPr>
-            </w:pPr>
-          </w:p>
-        </w:tc>
-        <w:tc>
-          <w:tcPr>
-            <w:tcW w:w="580" w:type="pct"/>
-            <w:shd w:val="clear" w:color="auto" w:fill="FFFFFF" w:themeFill="background1"/>
-          </w:tcPr>
-          <w:p>
-            <w:pPr>
-              <w:rPr>
-                <w:noProof/>
-              </w:rPr>
-            </w:pPr>
-          </w:p>
-        </w:tc>
-        <w:tc>
-          <w:tcPr>
-            <w:tcW w:w="485" w:type="pct"/>
-            <w:shd w:val="clear" w:color="auto" w:fill="FFFFFF" w:themeFill="background1"/>
-          </w:tcPr>
-          <w:p>
-            <w:pPr>
-              <w:rPr>
-                <w:noProof/>
-              </w:rPr>
-            </w:pPr>
-          </w:p>
-        </w:tc>
-        <w:tc>
-          <w:tcPr>
-            <w:tcW w:w="510" w:type="pct"/>
-            <w:shd w:val="clear" w:color="auto" w:fill="FFFFFF" w:themeFill="background1"/>
-          </w:tcPr>
-          <w:p>
-            <w:pPr>
-              <w:rPr>
-                <w:noProof/>
-              </w:rPr>
-            </w:pPr>
-          </w:p>
-        </w:tc>
-        <w:tc>
-          <w:tcPr>
-            <w:tcW w:w="510" w:type="pct"/>
-            <w:shd w:val="clear" w:color="auto" w:fill="FFFFFF" w:themeFill="background1"/>
-          </w:tcPr>
-          <w:p>
-            <w:pPr>
-              <w:rPr>
-                <w:noProof/>
-              </w:rPr>
-            </w:pPr>
-          </w:p>
-        </w:tc>
-        <w:tc>
-          <w:tcPr>
-            <w:tcW w:w="510" w:type="pct"/>
-            <w:shd w:val="clear" w:color="auto" w:fill="FFFFFF" w:themeFill="background1"/>
-          </w:tcPr>
-          <w:p>
-            <w:pPr>
-              <w:rPr>
-                <w:noProof/>
-              </w:rPr>
-            </w:pPr>
-          </w:p>
-        </w:tc>
-        <w:tc>
-          <w:tcPr>
-            <w:tcW w:w="510" w:type="pct"/>
-            <w:shd w:val="clear" w:color="auto" w:fill="FFFFFF" w:themeFill="background1"/>
-          </w:tcPr>
-          <w:p>
-            <w:pPr>
-              <w:rPr>
-                <w:noProof/>
-              </w:rPr>
-            </w:pPr>
-          </w:p>
-        </w:tc>
-        <w:tc>
-          <w:tcPr>
-            <w:tcW w:w="300" w:type="pct"/>
+            <w:tcW w:w="3203" w:type="pct"/>
+            <w:gridSpan w:val="2"/>
+            <w:shd w:val="clear" w:color="auto" w:fill="D5DCE4" w:themeFill="text2" w:themeFillTint="33"/>
+          </w:tcPr>
+          <w:p>
+            <w:pPr>
+              <w:jc w:val="right"/>
+              <w:rPr>
+                <w:rFonts w:asciiTheme="minorHAnsi" w:hAnsiTheme="minorHAnsi" w:cstheme="minorHAnsi"/>
+                <w:b/>
+                <w:bCs/>
+                <w:noProof/>
+                <w:color w:val="767171" w:themeColor="background2" w:themeShade="80"/>
+              </w:rPr>
+            </w:pPr>
+            <w:r>
+              <w:rPr>
+                <w:rFonts w:asciiTheme="minorHAnsi" w:hAnsiTheme="minorHAnsi" w:cstheme="minorHAnsi"/>
+                <w:b/>
+                <w:bCs/>
+                <w:noProof/>
+                <w:color w:val="767171" w:themeColor="background2" w:themeShade="80"/>
+              </w:rPr>
+              <w:t>{d.active_projects[i</w:t>
+            </w:r>
+            <w:r>
+              <w:rPr>
+                <w:rFonts w:asciiTheme="minorHAnsi" w:hAnsiTheme="minorHAnsi" w:cstheme="minorHAnsi"/>
+                <w:b/>
+                <w:bCs/>
+                <w:noProof/>
+                <w:color w:val="767171" w:themeColor="background2" w:themeShade="80"/>
+              </w:rPr>
+              <w:t>+1</w:t>
+            </w:r>
+            <w:r>
+              <w:rPr>
+                <w:rFonts w:asciiTheme="minorHAnsi" w:hAnsiTheme="minorHAnsi" w:cstheme="minorHAnsi"/>
+                <w:b/>
+                <w:bCs/>
+                <w:noProof/>
+                <w:color w:val="767171" w:themeColor="background2" w:themeShade="80"/>
+              </w:rPr>
+              <w:t>].portfolio_name}</w:t>
+            </w:r>
+          </w:p>
+        </w:tc>
+        <w:tc>
+          <w:tcPr>
+            <w:tcW w:w="392" w:type="pct"/>
+            <w:shd w:val="clear" w:color="auto" w:fill="D5DCE4" w:themeFill="text2" w:themeFillTint="33"/>
+          </w:tcPr>
+          <w:p>
+            <w:pPr>
+              <w:jc w:val="right"/>
+              <w:rPr>
+                <w:rFonts w:asciiTheme="minorHAnsi" w:hAnsiTheme="minorHAnsi" w:cstheme="minorHAnsi"/>
+                <w:b/>
+                <w:bCs/>
+                <w:noProof/>
+                <w:color w:val="767171" w:themeColor="background2" w:themeShade="80"/>
+              </w:rPr>
+            </w:pPr>
+          </w:p>
+        </w:tc>
+        <w:tc>
+          <w:tcPr>
+            <w:tcW w:w="262" w:type="pct"/>
+            <w:shd w:val="clear" w:color="auto" w:fill="D5DCE4" w:themeFill="text2" w:themeFillTint="33"/>
+          </w:tcPr>
+          <w:p>
+            <w:pPr>
+              <w:jc w:val="right"/>
+              <w:rPr>
+                <w:rFonts w:asciiTheme="minorHAnsi" w:hAnsiTheme="minorHAnsi" w:cstheme="minorHAnsi"/>
+                <w:b/>
+                <w:bCs/>
+                <w:noProof/>
+                <w:color w:val="767171" w:themeColor="background2" w:themeShade="80"/>
+              </w:rPr>
+            </w:pPr>
+          </w:p>
+        </w:tc>
+        <w:tc>
+          <w:tcPr>
+            <w:tcW w:w="194" w:type="pct"/>
+            <w:shd w:val="clear" w:color="auto" w:fill="D5DCE4" w:themeFill="text2" w:themeFillTint="33"/>
+          </w:tcPr>
+          <w:p>
+            <w:pPr>
+              <w:jc w:val="right"/>
+              <w:rPr>
+                <w:rFonts w:asciiTheme="minorHAnsi" w:hAnsiTheme="minorHAnsi" w:cstheme="minorHAnsi"/>
+                <w:b/>
+                <w:bCs/>
+                <w:noProof/>
+                <w:color w:val="767171" w:themeColor="background2" w:themeShade="80"/>
+              </w:rPr>
+            </w:pPr>
+          </w:p>
+        </w:tc>
+        <w:tc>
+          <w:tcPr>
+            <w:tcW w:w="192" w:type="pct"/>
+            <w:shd w:val="clear" w:color="auto" w:fill="D5DCE4" w:themeFill="text2" w:themeFillTint="33"/>
+          </w:tcPr>
+          <w:p>
+            <w:pPr>
+              <w:jc w:val="right"/>
+              <w:rPr>
+                <w:rFonts w:asciiTheme="minorHAnsi" w:hAnsiTheme="minorHAnsi" w:cstheme="minorHAnsi"/>
+                <w:b/>
+                <w:bCs/>
+                <w:noProof/>
+                <w:color w:val="767171" w:themeColor="background2" w:themeShade="80"/>
+              </w:rPr>
+            </w:pPr>
+          </w:p>
+        </w:tc>
+        <w:tc>
+          <w:tcPr>
+            <w:tcW w:w="293" w:type="pct"/>
+            <w:shd w:val="clear" w:color="auto" w:fill="D5DCE4" w:themeFill="text2" w:themeFillTint="33"/>
+          </w:tcPr>
+          <w:p>
+            <w:pPr>
+              <w:jc w:val="right"/>
+              <w:rPr>
+                <w:rFonts w:asciiTheme="minorHAnsi" w:hAnsiTheme="minorHAnsi" w:cstheme="minorHAnsi"/>
+                <w:b/>
+                <w:bCs/>
+                <w:noProof/>
+                <w:color w:val="767171" w:themeColor="background2" w:themeShade="80"/>
+              </w:rPr>
+            </w:pPr>
+          </w:p>
+        </w:tc>
+        <w:tc>
+          <w:tcPr>
+            <w:tcW w:w="464" w:type="pct"/>
+            <w:shd w:val="clear" w:color="auto" w:fill="D5DCE4" w:themeFill="text2" w:themeFillTint="33"/>
+          </w:tcPr>
+          <w:p>
+            <w:pPr>
+              <w:jc w:val="right"/>
+              <w:rPr>
+                <w:rFonts w:asciiTheme="minorHAnsi" w:hAnsiTheme="minorHAnsi" w:cstheme="minorHAnsi"/>
+                <w:b/>
+                <w:bCs/>
+                <w:noProof/>
+                <w:color w:val="767171" w:themeColor="background2" w:themeShade="80"/>
+              </w:rPr>
+            </w:pPr>
+          </w:p>
+        </w:tc>
+      </w:tr>
+      <w:tr>
+        <w:trPr>
+          <w:trHeight w:val="460"/>
+        </w:trPr>
+        <w:tc>
+          <w:tcPr>
+            <w:tcW w:w="1635" w:type="pct"/>
+            <w:shd w:val="clear" w:color="auto" w:fill="FFFFFF" w:themeFill="background1"/>
+          </w:tcPr>
+          <w:p>
+            <w:pPr>
+              <w:rPr>
+                <w:noProof/>
+              </w:rPr>
+            </w:pPr>
+            <w:r>
+              <w:rPr>
+                <w:noProof/>
+              </w:rPr>
+              <w:t>{d.active_projects[i</w:t>
+            </w:r>
+            <w:r>
+              <w:rPr>
+                <w:noProof/>
+              </w:rPr>
+              <w:t>+1</w:t>
+            </w:r>
+            <w:r>
+              <w:rPr>
+                <w:noProof/>
+              </w:rPr>
+              <w:t xml:space="preserve">].projects[i].project_number}  </w:t>
+            </w:r>
+          </w:p>
+        </w:tc>
+        <w:tc>
+          <w:tcPr>
+            <w:tcW w:w="1568" w:type="pct"/>
+            <w:shd w:val="clear" w:color="auto" w:fill="FFFFFF" w:themeFill="background1"/>
+          </w:tcPr>
+          <w:p>
+            <w:pPr>
+              <w:rPr>
+                <w:noProof/>
+              </w:rPr>
+            </w:pPr>
+            <w:r>
+              <w:rPr>
+                <w:noProof/>
+              </w:rPr>
+              <w:t>{d.active_projects[i</w:t>
+            </w:r>
+            <w:r>
+              <w:rPr>
+                <w:noProof/>
+              </w:rPr>
+              <w:t>+1</w:t>
+            </w:r>
+            <w:r>
+              <w:rPr>
+                <w:noProof/>
+              </w:rPr>
+              <w:t xml:space="preserve">].projects[i].project_manager}  </w:t>
+            </w:r>
+          </w:p>
+        </w:tc>
+        <w:tc>
+          <w:tcPr>
+            <w:tcW w:w="392" w:type="pct"/>
+            <w:shd w:val="clear" w:color="auto" w:fill="FFFFFF" w:themeFill="background1"/>
+          </w:tcPr>
+          <w:p>
+            <w:pPr>
+              <w:rPr>
+                <w:noProof/>
+              </w:rPr>
+            </w:pPr>
+          </w:p>
+        </w:tc>
+        <w:tc>
+          <w:tcPr>
+            <w:tcW w:w="262" w:type="pct"/>
+            <w:shd w:val="clear" w:color="auto" w:fill="FFFFFF" w:themeFill="background1"/>
+          </w:tcPr>
+          <w:p>
+            <w:pPr>
+              <w:rPr>
+                <w:noProof/>
+              </w:rPr>
+            </w:pPr>
+          </w:p>
+        </w:tc>
+        <w:tc>
+          <w:tcPr>
+            <w:tcW w:w="194" w:type="pct"/>
+            <w:shd w:val="clear" w:color="auto" w:fill="FFFFFF" w:themeFill="background1"/>
+          </w:tcPr>
+          <w:p>
+            <w:pPr>
+              <w:rPr>
+                <w:noProof/>
+              </w:rPr>
+            </w:pPr>
+          </w:p>
+        </w:tc>
+        <w:tc>
+          <w:tcPr>
+            <w:tcW w:w="192" w:type="pct"/>
+            <w:shd w:val="clear" w:color="auto" w:fill="FFFFFF" w:themeFill="background1"/>
+          </w:tcPr>
+          <w:p>
+            <w:pPr>
+              <w:rPr>
+                <w:noProof/>
+              </w:rPr>
+            </w:pPr>
+          </w:p>
+        </w:tc>
+        <w:tc>
+          <w:tcPr>
+            <w:tcW w:w="293" w:type="pct"/>
+            <w:shd w:val="clear" w:color="auto" w:fill="FFFFFF" w:themeFill="background1"/>
+          </w:tcPr>
+          <w:p>
+            <w:pPr>
+              <w:rPr>
+                <w:noProof/>
+              </w:rPr>
+            </w:pPr>
+          </w:p>
+        </w:tc>
+        <w:tc>
+          <w:tcPr>
+            <w:tcW w:w="464" w:type="pct"/>
             <w:shd w:val="clear" w:color="auto" w:fill="FFFFFF" w:themeFill="background1"/>
           </w:tcPr>
           <w:p>

</xml_diff>

<commit_message>
descw-1447 Date format (everywhere on PMO application) is different from wireframe
implements DESCW-1447 bug fix.

* https://apps.itsm.gov.bc.ca/jira/browse/DESCW-1447

- change date format for tab 19 and several tables
- fixed format in model for Tab_19_rpt_PA_ActiveProjectsbyPortfolio
- fixed format in template for Tab_19_rpt_PA_ActiveProjectsbyPortfolio
- fixed format in template for active projects model in index.js
- added module alias for imports from the helpers folder
- fixed format in model for contracts
- fixed format in model for projects
- fixed format in model for reports
- fixed format in model for reports index.js
descw-1447_date-format-consistent format dates in models and forms by using a common function
* adds formatDate.js to utils
descw-1447 adds formatDate.js utility function to src/utils
descw-1447 fix date format import aliases & jest config
descw-1447_date-format-consistent modify models for contracts
* this adds formatting for dates
</commit_message>
<xml_diff>
--- a/backend/reports/docx/Tab_19_rpt_PA_ActiveProjectsbyPortfolio.docx
+++ b/backend/reports/docx/Tab_19_rpt_PA_ActiveProjectsbyPortfolio.docx
@@ -615,25 +615,7 @@
                 <w:sz w:val="18"/>
                 <w:szCs w:val="18"/>
               </w:rPr>
-              <w:t>{d.active_projects[i].projects[i].planned_start_date</w:t>
-            </w:r>
-            <w:r>
-              <w:rPr>
-                <w:noProof/>
-                <w:color w:val="595959" w:themeColor="text1" w:themeTint="A6"/>
-                <w:sz w:val="18"/>
-                <w:szCs w:val="18"/>
-              </w:rPr>
-              <w:t>:formatD(YYYY-MM-DD)</w:t>
-            </w:r>
-            <w:r>
-              <w:rPr>
-                <w:noProof/>
-                <w:color w:val="595959" w:themeColor="text1" w:themeTint="A6"/>
-                <w:sz w:val="18"/>
-                <w:szCs w:val="18"/>
-              </w:rPr>
-              <w:t>}</w:t>
+              <w:t>{d.active_projects[i].projects[i].planned_start_date}</w:t>
             </w:r>
           </w:p>
         </w:tc>
@@ -658,25 +640,7 @@
                 <w:sz w:val="18"/>
                 <w:szCs w:val="18"/>
               </w:rPr>
-              <w:t>{d.active_projects[i].projects[i].planned_end_date</w:t>
-            </w:r>
-            <w:r>
-              <w:rPr>
-                <w:noProof/>
-                <w:color w:val="595959" w:themeColor="text1" w:themeTint="A6"/>
-                <w:sz w:val="18"/>
-                <w:szCs w:val="18"/>
-              </w:rPr>
-              <w:t>: formatD(YYYY-MM-DD)</w:t>
-            </w:r>
-            <w:r>
-              <w:rPr>
-                <w:noProof/>
-                <w:color w:val="595959" w:themeColor="text1" w:themeTint="A6"/>
-                <w:sz w:val="18"/>
-                <w:szCs w:val="18"/>
-              </w:rPr>
-              <w:t>}</w:t>
+              <w:t>{d.active_projects[i].projects[i].planned_end_date}</w:t>
             </w:r>
           </w:p>
         </w:tc>
@@ -906,25 +870,7 @@
                 <w:sz w:val="18"/>
                 <w:szCs w:val="18"/>
               </w:rPr>
-              <w:t>{d.active_projects[i].projects[i+1]. planned_start_date</w:t>
-            </w:r>
-            <w:r>
-              <w:rPr>
-                <w:noProof/>
-                <w:color w:val="595959" w:themeColor="text1" w:themeTint="A6"/>
-                <w:sz w:val="18"/>
-                <w:szCs w:val="18"/>
-              </w:rPr>
-              <w:t>:formatD(YYYY-MM-DD)</w:t>
-            </w:r>
-            <w:r>
-              <w:rPr>
-                <w:noProof/>
-                <w:color w:val="595959" w:themeColor="text1" w:themeTint="A6"/>
-                <w:sz w:val="18"/>
-                <w:szCs w:val="18"/>
-              </w:rPr>
-              <w:t xml:space="preserve"> }</w:t>
+              <w:t>{d.active_projects[i].projects[i+1]. planned_start_date}</w:t>
             </w:r>
           </w:p>
         </w:tc>
@@ -952,25 +898,7 @@
                 <w:sz w:val="18"/>
                 <w:szCs w:val="18"/>
               </w:rPr>
-              <w:t>{d.active_projects[i].projects[i+1]. planned_end_date</w:t>
-            </w:r>
-            <w:r>
-              <w:rPr>
-                <w:noProof/>
-                <w:color w:val="595959" w:themeColor="text1" w:themeTint="A6"/>
-                <w:sz w:val="18"/>
-                <w:szCs w:val="18"/>
-              </w:rPr>
-              <w:t>:formatD(YYYY-MM-DD)</w:t>
-            </w:r>
-            <w:r>
-              <w:rPr>
-                <w:noProof/>
-                <w:color w:val="595959" w:themeColor="text1" w:themeTint="A6"/>
-                <w:sz w:val="18"/>
-                <w:szCs w:val="18"/>
-              </w:rPr>
-              <w:t>}</w:t>
+              <w:t>{d.active_projects[i].projects[i+1]. planned_end_date}</w:t>
             </w:r>
           </w:p>
         </w:tc>
@@ -1709,7 +1637,7 @@
         <w:sz w:val="20"/>
         <w:szCs w:val="20"/>
       </w:rPr>
-      <w:t>February 17, 2023</w:t>
+      <w:t>September 11, 2023</w:t>
     </w:r>
     <w:r>
       <w:rPr>
@@ -1902,7 +1830,7 @@
         <w:sz w:val="20"/>
         <w:szCs w:val="20"/>
       </w:rPr>
-      <w:t>February 17, 2023</w:t>
+      <w:t>September 11, 2023</w:t>
     </w:r>
     <w:r>
       <w:rPr>

</xml_diff>